<commit_message>
Open  dialog popup in word addin
</commit_message>
<xml_diff>
--- a/WordDocuments/changeLogDoc.docx
+++ b/WordDocuments/changeLogDoc.docx
@@ -7,7 +7,7 @@
         <w:alias w:val="Parent"/>
         <w:tag w:val="parent"/>
         <w:id w:val="-404913118"/>
-        <w:lock w:val="sdtLocked"/>
+        <w:lock w:val="sdtContentLocked"/>
         <w:placeholder>
           <w:docPart w:val="DefaultPlaceholder_-1854013440"/>
         </w:placeholder>
@@ -42,7 +42,6 @@
               <w:docPart w:val="DefaultPlaceholder_-1854013440"/>
             </w:placeholder>
           </w:sdtPr>
-          <w:sdtEndPr/>
           <w:sdtContent>
             <w:tbl>
               <w:tblPr>
@@ -874,6 +873,7 @@
   <w:rsids>
     <w:rsidRoot w:val="00AE2620"/>
     <w:rsid w:val="0078259B"/>
+    <w:rsid w:val="007B4400"/>
     <w:rsid w:val="00A255D4"/>
     <w:rsid w:val="00AE2620"/>
     <w:rsid w:val="00DB07E9"/>

</xml_diff>

<commit_message>
Create Base64string for Pdf
</commit_message>
<xml_diff>
--- a/WordDocuments/changeLogDoc.docx
+++ b/WordDocuments/changeLogDoc.docx
@@ -874,6 +874,7 @@
     <w:rsidRoot w:val="00AE2620"/>
     <w:rsid w:val="00252121"/>
     <w:rsid w:val="00551DAB"/>
+    <w:rsid w:val="006C6E7F"/>
     <w:rsid w:val="0078259B"/>
     <w:rsid w:val="007B4400"/>
     <w:rsid w:val="00A255D4"/>
@@ -881,6 +882,8 @@
     <w:rsid w:val="00C300FF"/>
     <w:rsid w:val="00DB07E9"/>
     <w:rsid w:val="00DC2650"/>
+    <w:rsid w:val="00ED4969"/>
+    <w:rsid w:val="00FB0839"/>
   </w:rsids>
   <m:mathPr>
     <m:mathFont m:val="Cambria Math"/>
@@ -1646,15 +1649,15 @@
 
 <file path=word/webextensions/taskpanes.xml><?xml version="1.0" encoding="utf-8"?>
 <wetp:taskpanes xmlns:wetp="http://schemas.microsoft.com/office/webextensions/taskpanes/2010/11">
-  <wetp:taskpane dockstate="right" visibility="0" width="350" row="2">
+  <wetp:taskpane dockstate="right" visibility="0" width="350" row="3">
     <wetp:webextensionref xmlns:r="http://schemas.openxmlformats.org/officeDocument/2006/relationships" r:id="rId1"/>
   </wetp:taskpane>
 </wetp:taskpanes>
 </file>
 
 <file path=word/webextensions/webextension1.xml><?xml version="1.0" encoding="utf-8"?>
-<we:webextension xmlns:we="http://schemas.microsoft.com/office/webextensions/webextension/2010/11" id="{5483F245-7685-46FF-83FF-05D63BF1D4E5}">
-  <we:reference id="5643dfd9-e15a-4773-a5c4-87589daab07e" version="1.0.0.0" store="\\DESKTOP-A5CMR4H\officeappsmsstore" storeType="Filesystem"/>
+<we:webextension xmlns:we="http://schemas.microsoft.com/office/webextensions/webextension/2010/11" id="{D4A00D79-01BF-4412-908B-7C13D1F281DD}">
+  <we:reference id="5643dfd9-e15a-4773-a5c4-87589daab07e" version="1.0.0.0" store="\\DESKTOP-JFP4SEP\SharedOfficeDocuments" storeType="Filesystem"/>
   <we:alternateReferences/>
   <we:properties/>
   <we:bindings/>

</xml_diff>